<commit_message>
Some extra bits in response to other talks
</commit_message>
<xml_diff>
--- a/docs/Notes.docx
+++ b/docs/Notes.docx
@@ -634,7 +634,37 @@
     </w:p>
     <w:p>
       <w:pPr>
-        <w:pStyle w:val="TextBody"/>
+        <w:pStyle w:val="Compact"/>
+        <w:numPr>
+          <w:numId w:val="1011"/>
+          <w:ilvl w:val="0"/>
+        </w:numPr>
+      </w:pPr>
+      <w:r>
+        <w:t xml:space="preserve">Supply your course content</w:t>
+      </w:r>
+      <w:r>
+        <w:t xml:space="preserve"> </w:t>
+      </w:r>
+      <w:r>
+        <w:t xml:space="preserve">‘</w:t>
+      </w:r>
+      <w:r>
+        <w:t xml:space="preserve">spine</w:t>
+      </w:r>
+      <w:r>
+        <w:t xml:space="preserve">’</w:t>
+      </w:r>
+      <w:r>
+        <w:t xml:space="preserve"> </w:t>
+      </w:r>
+      <w:r>
+        <w:t xml:space="preserve">in this format.</w:t>
+      </w:r>
+    </w:p>
+    <w:p>
+      <w:pPr>
+        <w:pStyle w:val="FirstParagraph"/>
       </w:pPr>
       <w:r>
         <w:rPr>
@@ -653,7 +683,7 @@
       <w:pPr>
         <w:pStyle w:val="Compact"/>
         <w:numPr>
-          <w:numId w:val="1011"/>
+          <w:numId w:val="1012"/>
           <w:ilvl w:val="0"/>
         </w:numPr>
       </w:pPr>
@@ -665,7 +695,7 @@
       <w:pPr>
         <w:pStyle w:val="Compact"/>
         <w:numPr>
-          <w:numId w:val="1011"/>
+          <w:numId w:val="1012"/>
           <w:ilvl w:val="0"/>
         </w:numPr>
       </w:pPr>
@@ -686,7 +716,7 @@
     <w:p>
       <w:pPr>
         <w:numPr>
-          <w:numId w:val="1012"/>
+          <w:numId w:val="1013"/>
           <w:ilvl w:val="0"/>
         </w:numPr>
       </w:pPr>
@@ -705,7 +735,7 @@
     <w:p>
       <w:pPr>
         <w:numPr>
-          <w:numId w:val="1012"/>
+          <w:numId w:val="1013"/>
           <w:ilvl w:val="0"/>
         </w:numPr>
       </w:pPr>
@@ -791,30 +821,30 @@
       <w:pPr>
         <w:pStyle w:val="Compact"/>
         <w:numPr>
+          <w:numId w:val="1014"/>
+          <w:ilvl w:val="1"/>
+        </w:numPr>
+      </w:pPr>
+      <w:r>
+        <w:t xml:space="preserve">Provides/enables: navigation, chunking, zoom, copy/paste, colour, size and layout changes…</w:t>
+      </w:r>
+    </w:p>
+    <w:p>
+      <w:pPr>
+        <w:pStyle w:val="Compact"/>
+        <w:numPr>
+          <w:numId w:val="1014"/>
+          <w:ilvl w:val="1"/>
+        </w:numPr>
+      </w:pPr>
+      <w:r>
+        <w:t xml:space="preserve">Structural integrity enables assistive technology including text-to-speech, screenreaders, electronic Braille</w:t>
+      </w:r>
+    </w:p>
+    <w:p>
+      <w:pPr>
+        <w:numPr>
           <w:numId w:val="1013"/>
-          <w:ilvl w:val="1"/>
-        </w:numPr>
-      </w:pPr>
-      <w:r>
-        <w:t xml:space="preserve">Provides/enables: navigation, chunking, zoom, copy/paste, colour, size and layout changes…</w:t>
-      </w:r>
-    </w:p>
-    <w:p>
-      <w:pPr>
-        <w:pStyle w:val="Compact"/>
-        <w:numPr>
-          <w:numId w:val="1013"/>
-          <w:ilvl w:val="1"/>
-        </w:numPr>
-      </w:pPr>
-      <w:r>
-        <w:t xml:space="preserve">Structural integrity enables assistive technology including text-to-speech, screenreaders, electronic Braille</w:t>
-      </w:r>
-    </w:p>
-    <w:p>
-      <w:pPr>
-        <w:numPr>
-          <w:numId w:val="1012"/>
           <w:ilvl w:val="0"/>
         </w:numPr>
       </w:pPr>
@@ -835,7 +865,7 @@
     <w:p>
       <w:pPr>
         <w:numPr>
-          <w:numId w:val="1014"/>
+          <w:numId w:val="1015"/>
           <w:ilvl w:val="0"/>
         </w:numPr>
       </w:pPr>
@@ -857,7 +887,7 @@
     <w:p>
       <w:pPr>
         <w:numPr>
-          <w:numId w:val="1014"/>
+          <w:numId w:val="1015"/>
           <w:ilvl w:val="0"/>
         </w:numPr>
       </w:pPr>
@@ -935,53 +965,53 @@
       <w:pPr>
         <w:pStyle w:val="Compact"/>
         <w:numPr>
+          <w:numId w:val="1016"/>
+          <w:ilvl w:val="1"/>
+        </w:numPr>
+      </w:pPr>
+      <w:r>
+        <w:t xml:space="preserve">Never use insert symbol.</w:t>
+      </w:r>
+    </w:p>
+    <w:p>
+      <w:pPr>
+        <w:pStyle w:val="Compact"/>
+        <w:numPr>
+          <w:numId w:val="1016"/>
+          <w:ilvl w:val="1"/>
+        </w:numPr>
+      </w:pPr>
+      <w:r>
+        <w:t xml:space="preserve">Never write superscripts, subscripts, fractions etc. using font or style changes and standard keyboard input alone</w:t>
+      </w:r>
+    </w:p>
+    <w:p>
+      <w:pPr>
+        <w:pStyle w:val="Compact"/>
+        <w:numPr>
+          <w:numId w:val="1016"/>
+          <w:ilvl w:val="1"/>
+        </w:numPr>
+      </w:pPr>
+      <w:r>
+        <w:t xml:space="preserve">Never use an image of an equation.</w:t>
+      </w:r>
+    </w:p>
+    <w:p>
+      <w:pPr>
+        <w:numPr>
           <w:numId w:val="1015"/>
-          <w:ilvl w:val="1"/>
-        </w:numPr>
-      </w:pPr>
-      <w:r>
-        <w:t xml:space="preserve">Never use insert symbol.</w:t>
-      </w:r>
-    </w:p>
-    <w:p>
-      <w:pPr>
-        <w:pStyle w:val="Compact"/>
+          <w:ilvl w:val="0"/>
+        </w:numPr>
+      </w:pPr>
+      <w:r>
+        <w:t xml:space="preserve">Use Review -&gt; Read Aloud (Alt + Ctrl + Space) to check the maths</w:t>
+      </w:r>
+    </w:p>
+    <w:p>
+      <w:pPr>
         <w:numPr>
           <w:numId w:val="1015"/>
-          <w:ilvl w:val="1"/>
-        </w:numPr>
-      </w:pPr>
-      <w:r>
-        <w:t xml:space="preserve">Never write superscripts, subscripts, fractions etc. using font or style changes and standard keyboard input alone</w:t>
-      </w:r>
-    </w:p>
-    <w:p>
-      <w:pPr>
-        <w:pStyle w:val="Compact"/>
-        <w:numPr>
-          <w:numId w:val="1015"/>
-          <w:ilvl w:val="1"/>
-        </w:numPr>
-      </w:pPr>
-      <w:r>
-        <w:t xml:space="preserve">Never use an image of an equation.</w:t>
-      </w:r>
-    </w:p>
-    <w:p>
-      <w:pPr>
-        <w:numPr>
-          <w:numId w:val="1014"/>
-          <w:ilvl w:val="0"/>
-        </w:numPr>
-      </w:pPr>
-      <w:r>
-        <w:t xml:space="preserve">Use Review -&gt; Read Aloud (Alt + Ctrl + Space) to check the maths</w:t>
-      </w:r>
-    </w:p>
-    <w:p>
-      <w:pPr>
-        <w:numPr>
-          <w:numId w:val="1014"/>
           <w:ilvl w:val="0"/>
         </w:numPr>
       </w:pPr>
@@ -1004,9 +1034,9 @@
       <w:pPr>
         <w:pStyle w:val="Heading2"/>
       </w:pPr>
-      <w:bookmarkStart w:id="33" w:name="accessible-diagrams"/>
-      <w:r>
-        <w:t xml:space="preserve">Accessible diagrams</w:t>
+      <w:bookmarkStart w:id="33" w:name="Xa09e275bf4ab93ada131e9a4c636693ad2a4483"/>
+      <w:r>
+        <w:t xml:space="preserve">Accessible diagrams and interactive/dynamic elements</w:t>
       </w:r>
       <w:bookmarkEnd w:id="33"/>
     </w:p>
@@ -1014,11 +1044,113 @@
       <w:pPr>
         <w:pStyle w:val="Heading3"/>
       </w:pPr>
-      <w:bookmarkStart w:id="34" w:name="desmos"/>
+      <w:bookmarkStart w:id="34" w:name="interactivedynamic"/>
+      <w:r>
+        <w:t xml:space="preserve">Interactive/dynamic</w:t>
+      </w:r>
+      <w:bookmarkEnd w:id="34"/>
+    </w:p>
+    <w:p>
+      <w:pPr>
+        <w:pStyle w:val="Compact"/>
+        <w:numPr>
+          <w:numId w:val="1017"/>
+          <w:ilvl w:val="0"/>
+        </w:numPr>
+      </w:pPr>
+      <w:r>
+        <w:t xml:space="preserve">Check that the software/system meets WCAG 2.1 level AA</w:t>
+      </w:r>
+    </w:p>
+    <w:p>
+      <w:pPr>
+        <w:pStyle w:val="Compact"/>
+        <w:numPr>
+          <w:numId w:val="1018"/>
+          <w:ilvl w:val="1"/>
+        </w:numPr>
+      </w:pPr>
+      <w:r>
+        <w:t xml:space="preserve">Ask them!</w:t>
+      </w:r>
+    </w:p>
+    <w:p>
+      <w:pPr>
+        <w:pStyle w:val="Compact"/>
+        <w:numPr>
+          <w:numId w:val="1017"/>
+          <w:ilvl w:val="0"/>
+        </w:numPr>
+      </w:pPr>
+      <w:r>
+        <w:t xml:space="preserve">Check that mathematics is rendered via MathJax</w:t>
+      </w:r>
+    </w:p>
+    <w:p>
+      <w:pPr>
+        <w:pStyle w:val="Compact"/>
+        <w:numPr>
+          <w:numId w:val="1017"/>
+          <w:ilvl w:val="0"/>
+        </w:numPr>
+      </w:pPr>
+      <w:r>
+        <w:t xml:space="preserve">Add subtitles/closed captions to video</w:t>
+      </w:r>
+    </w:p>
+    <w:p>
+      <w:pPr>
+        <w:pStyle w:val="Compact"/>
+        <w:numPr>
+          <w:numId w:val="1019"/>
+          <w:ilvl w:val="1"/>
+        </w:numPr>
+      </w:pPr>
+      <w:r>
+        <w:t xml:space="preserve">We do this by upload to YouTube, wait for automatic captions to be provided, download as transcript, correct in a text editor, upload, get YouTube to sync and then download as subtitles and add as a subtitle track using.</w:t>
+      </w:r>
+    </w:p>
+    <w:p>
+      <w:pPr>
+        <w:pStyle w:val="FirstParagraph"/>
+      </w:pPr>
+      <w:r>
+        <w:t xml:space="preserve">Don’t avoid using something if it currently can’t be made accessible - Geogebra isn’t fully accessible but it is really great for many disabled students.</w:t>
+      </w:r>
+    </w:p>
+    <w:p>
+      <w:pPr>
+        <w:pStyle w:val="Compact"/>
+        <w:numPr>
+          <w:numId w:val="1020"/>
+          <w:ilvl w:val="0"/>
+        </w:numPr>
+      </w:pPr>
+      <w:r>
+        <w:t xml:space="preserve">Provide an alternative way to access the same content or experience.</w:t>
+      </w:r>
+    </w:p>
+    <w:p>
+      <w:pPr>
+        <w:pStyle w:val="Compact"/>
+        <w:numPr>
+          <w:numId w:val="1020"/>
+          <w:ilvl w:val="0"/>
+        </w:numPr>
+      </w:pPr>
+      <w:r>
+        <w:t xml:space="preserve">Tell students what is and isn’t accessible and who to contact if it is a problem. Know what you will do if they contact you!</w:t>
+      </w:r>
+    </w:p>
+    <w:p>
+      <w:pPr>
+        <w:pStyle w:val="Heading3"/>
+      </w:pPr>
+      <w:bookmarkStart w:id="35" w:name="desmos"/>
       <w:r>
         <w:t xml:space="preserve">Desmos</w:t>
       </w:r>
-      <w:bookmarkEnd w:id="34"/>
+      <w:bookmarkEnd w:id="35"/>
     </w:p>
     <w:p>
       <w:pPr>
@@ -1067,7 +1199,7 @@
                     </pic:cNvPicPr>
                   </pic:nvPicPr>
                   <pic:blipFill>
-                    <a:blip r:embed="rId35"/>
+                    <a:blip r:embed="rId36"/>
                     <a:stretch>
                       <a:fillRect/>
                     </a:stretch>
@@ -1099,7 +1231,7 @@
         <w:pStyle w:val="ImageCaption"/>
         <w:pStyle w:val="Compact"/>
       </w:pPr>
-      <w:hyperlink r:id="rId36">
+      <w:hyperlink r:id="rId37">
         <w:r>
           <w:rPr>
             <w:rStyle w:val="Hyperlink"/>
@@ -1112,11 +1244,11 @@
       <w:pPr>
         <w:pStyle w:val="Heading3"/>
       </w:pPr>
-      <w:bookmarkStart w:id="37" w:name="brailler"/>
+      <w:bookmarkStart w:id="38" w:name="brailler"/>
       <w:r>
         <w:t xml:space="preserve">BrailleR</w:t>
       </w:r>
-      <w:bookmarkEnd w:id="37"/>
+      <w:bookmarkEnd w:id="38"/>
     </w:p>
     <w:p>
       <w:pPr>
@@ -1128,7 +1260,7 @@
       <w:r>
         <w:t xml:space="preserve"> </w:t>
       </w:r>
-      <w:hyperlink r:id="rId38">
+      <w:hyperlink r:id="rId39">
         <w:r>
           <w:rPr>
             <w:rStyle w:val="Hyperlink"/>
@@ -1147,11 +1279,11 @@
       <w:pPr>
         <w:pStyle w:val="Heading3"/>
       </w:pPr>
-      <w:bookmarkStart w:id="39" w:name="output-from-code-and-data"/>
+      <w:bookmarkStart w:id="40" w:name="output-from-code-and-data"/>
       <w:r>
         <w:t xml:space="preserve">Output from code (and data)</w:t>
       </w:r>
-      <w:bookmarkEnd w:id="39"/>
+      <w:bookmarkEnd w:id="40"/>
     </w:p>
     <w:p>
       <w:pPr>
@@ -1165,24 +1297,24 @@
       <w:pPr>
         <w:pStyle w:val="Heading3"/>
       </w:pPr>
-      <w:bookmarkStart w:id="40" w:name="all-of-the-rest"/>
+      <w:bookmarkStart w:id="41" w:name="all-of-the-rest"/>
       <w:r>
         <w:t xml:space="preserve">All of the rest</w:t>
       </w:r>
-      <w:bookmarkEnd w:id="40"/>
-    </w:p>
-    <w:p>
-      <w:pPr>
-        <w:pStyle w:val="Compact"/>
-        <w:numPr>
-          <w:numId w:val="1016"/>
+      <w:bookmarkEnd w:id="41"/>
+    </w:p>
+    <w:p>
+      <w:pPr>
+        <w:pStyle w:val="Compact"/>
+        <w:numPr>
+          <w:numId w:val="1021"/>
           <w:ilvl w:val="0"/>
         </w:numPr>
       </w:pPr>
       <w:r>
         <w:t xml:space="preserve">DIAGRAM Center (</w:t>
       </w:r>
-      <w:hyperlink r:id="rId41">
+      <w:hyperlink r:id="rId42">
         <w:r>
           <w:rPr>
             <w:rStyle w:val="Hyperlink"/>
@@ -1198,7 +1330,7 @@
       <w:pPr>
         <w:pStyle w:val="Compact"/>
         <w:numPr>
-          <w:numId w:val="1017"/>
+          <w:numId w:val="1022"/>
           <w:ilvl w:val="1"/>
         </w:numPr>
       </w:pPr>
@@ -1210,7 +1342,7 @@
       <w:pPr>
         <w:pStyle w:val="Compact"/>
         <w:numPr>
-          <w:numId w:val="1017"/>
+          <w:numId w:val="1022"/>
           <w:ilvl w:val="1"/>
         </w:numPr>
       </w:pPr>
@@ -1222,7 +1354,7 @@
       <w:pPr>
         <w:pStyle w:val="Compact"/>
         <w:numPr>
-          <w:numId w:val="1017"/>
+          <w:numId w:val="1022"/>
           <w:ilvl w:val="1"/>
         </w:numPr>
       </w:pPr>
@@ -1234,7 +1366,7 @@
       <w:pPr>
         <w:pStyle w:val="Compact"/>
         <w:numPr>
-          <w:numId w:val="1017"/>
+          <w:numId w:val="1022"/>
           <w:ilvl w:val="1"/>
         </w:numPr>
       </w:pPr>
@@ -1244,7 +1376,7 @@
       <w:r>
         <w:t xml:space="preserve"> </w:t>
       </w:r>
-      <w:hyperlink r:id="rId42">
+      <w:hyperlink r:id="rId43">
         <w:r>
           <w:rPr>
             <w:rStyle w:val="Hyperlink"/>
@@ -1257,7 +1389,7 @@
       <w:pPr>
         <w:pStyle w:val="Compact"/>
         <w:numPr>
-          <w:numId w:val="1016"/>
+          <w:numId w:val="1021"/>
           <w:ilvl w:val="0"/>
         </w:numPr>
       </w:pPr>
@@ -1267,7 +1399,7 @@
       <w:r>
         <w:t xml:space="preserve"> </w:t>
       </w:r>
-      <w:hyperlink r:id="rId43">
+      <w:hyperlink r:id="rId44">
         <w:r>
           <w:rPr>
             <w:rStyle w:val="Hyperlink"/>
@@ -1280,7 +1412,7 @@
       <w:pPr>
         <w:pStyle w:val="Compact"/>
         <w:numPr>
-          <w:numId w:val="1016"/>
+          <w:numId w:val="1021"/>
           <w:ilvl w:val="0"/>
         </w:numPr>
       </w:pPr>
@@ -1290,7 +1422,7 @@
       <w:r>
         <w:t xml:space="preserve"> </w:t>
       </w:r>
-      <w:hyperlink r:id="rId44">
+      <w:hyperlink r:id="rId45">
         <w:r>
           <w:rPr>
             <w:rStyle w:val="Hyperlink"/>
@@ -1303,11 +1435,11 @@
       <w:pPr>
         <w:pStyle w:val="Heading3"/>
       </w:pPr>
-      <w:bookmarkStart w:id="45" w:name="Xc91583c4c558ead1fbaae25597c6e0f46e0d8d2"/>
+      <w:bookmarkStart w:id="46" w:name="Xc91583c4c558ead1fbaae25597c6e0f46e0d8d2"/>
       <w:r>
         <w:t xml:space="preserve">If having used the above you just don’t know what to do?</w:t>
       </w:r>
-      <w:bookmarkEnd w:id="45"/>
+      <w:bookmarkEnd w:id="46"/>
     </w:p>
     <w:p>
       <w:pPr>
@@ -1336,17 +1468,17 @@
       <w:pPr>
         <w:pStyle w:val="Heading2"/>
       </w:pPr>
-      <w:bookmarkStart w:id="46" w:name="Xe3ef1bc54b243a5061702f8f80a5758c632324f"/>
+      <w:bookmarkStart w:id="47" w:name="Xe3ef1bc54b243a5061702f8f80a5758c632324f"/>
       <w:r>
         <w:t xml:space="preserve">The elephant in the room: What about LaTeX?</w:t>
       </w:r>
-      <w:bookmarkEnd w:id="46"/>
-    </w:p>
-    <w:p>
-      <w:pPr>
-        <w:pStyle w:val="Compact"/>
-        <w:numPr>
-          <w:numId w:val="1018"/>
+      <w:bookmarkEnd w:id="47"/>
+    </w:p>
+    <w:p>
+      <w:pPr>
+        <w:pStyle w:val="Compact"/>
+        <w:numPr>
+          <w:numId w:val="1023"/>
           <w:ilvl w:val="0"/>
         </w:numPr>
       </w:pPr>
@@ -1356,7 +1488,7 @@
       <w:r>
         <w:t xml:space="preserve"> </w:t>
       </w:r>
-      <w:hyperlink r:id="rId47">
+      <w:hyperlink r:id="rId48">
         <w:r>
           <w:rPr>
             <w:rStyle w:val="Hyperlink"/>
@@ -1369,7 +1501,7 @@
       <w:pPr>
         <w:pStyle w:val="Compact"/>
         <w:numPr>
-          <w:numId w:val="1018"/>
+          <w:numId w:val="1023"/>
           <w:ilvl w:val="0"/>
         </w:numPr>
       </w:pPr>
@@ -1379,7 +1511,7 @@
       <w:r>
         <w:t xml:space="preserve"> </w:t>
       </w:r>
-      <w:hyperlink r:id="rId48">
+      <w:hyperlink r:id="rId49">
         <w:r>
           <w:rPr>
             <w:rStyle w:val="Hyperlink"/>
@@ -1398,7 +1530,7 @@
       <w:pPr>
         <w:pStyle w:val="Compact"/>
         <w:numPr>
-          <w:numId w:val="1019"/>
+          <w:numId w:val="1024"/>
           <w:ilvl w:val="1"/>
         </w:numPr>
       </w:pPr>
@@ -1425,7 +1557,7 @@
       <w:pPr>
         <w:pStyle w:val="Compact"/>
         <w:numPr>
-          <w:numId w:val="1019"/>
+          <w:numId w:val="1024"/>
           <w:ilvl w:val="1"/>
         </w:numPr>
       </w:pPr>
@@ -1435,7 +1567,7 @@
       <w:r>
         <w:t xml:space="preserve"> </w:t>
       </w:r>
-      <w:hyperlink r:id="rId49">
+      <w:hyperlink r:id="rId50">
         <w:r>
           <w:rPr>
             <w:rStyle w:val="Hyperlink"/>
@@ -1448,7 +1580,7 @@
       <w:pPr>
         <w:pStyle w:val="Compact"/>
         <w:numPr>
-          <w:numId w:val="1018"/>
+          <w:numId w:val="1023"/>
           <w:ilvl w:val="0"/>
         </w:numPr>
       </w:pPr>
@@ -1460,17 +1592,17 @@
       <w:pPr>
         <w:pStyle w:val="Heading3"/>
       </w:pPr>
-      <w:bookmarkStart w:id="50" w:name="markdownrmarkdownbookdown"/>
+      <w:bookmarkStart w:id="51" w:name="markdownrmarkdownbookdown"/>
       <w:r>
         <w:t xml:space="preserve">Markdown/RMarkdown/Bookdown</w:t>
       </w:r>
-      <w:bookmarkEnd w:id="50"/>
-    </w:p>
-    <w:p>
-      <w:pPr>
-        <w:pStyle w:val="Compact"/>
-        <w:numPr>
-          <w:numId w:val="1020"/>
+      <w:bookmarkEnd w:id="51"/>
+    </w:p>
+    <w:p>
+      <w:pPr>
+        <w:pStyle w:val="Compact"/>
+        <w:numPr>
+          <w:numId w:val="1025"/>
           <w:ilvl w:val="0"/>
         </w:numPr>
       </w:pPr>
@@ -1480,7 +1612,7 @@
       <w:r>
         <w:t xml:space="preserve"> </w:t>
       </w:r>
-      <w:hyperlink r:id="rId51">
+      <w:hyperlink r:id="rId52">
         <w:r>
           <w:rPr>
             <w:rStyle w:val="Hyperlink"/>
@@ -1499,7 +1631,7 @@
       <w:r>
         <w:t xml:space="preserve"> </w:t>
       </w:r>
-      <w:hyperlink r:id="rId52">
+      <w:hyperlink r:id="rId53">
         <w:r>
           <w:rPr>
             <w:rStyle w:val="Hyperlink"/>
@@ -1519,7 +1651,7 @@
         <w:pStyle w:val="Compact"/>
       </w:pPr>
     </w:p>
-    <w:bookmarkStart w:id="53" w:name="thm:thm1"/>
+    <w:bookmarkStart w:id="54" w:name="thm:thm1"/>
     <w:p>
       <w:pPr>
         <w:pStyle w:val="Compact"/>
@@ -1534,7 +1666,7 @@
         <w:t xml:space="preserve">Bookdown is needed for things like theorems and internal references</w:t>
       </w:r>
     </w:p>
-    <w:bookmarkEnd w:id="53"/>
+    <w:bookmarkEnd w:id="54"/>
     <w:p>
       <w:pPr>
         <w:pStyle w:val="TextBody"/>
@@ -1556,11 +1688,11 @@
       <w:pPr>
         <w:pStyle w:val="Heading3"/>
       </w:pPr>
-      <w:bookmarkStart w:id="54" w:name="work-in-progress-claverton-down"/>
+      <w:bookmarkStart w:id="55" w:name="work-in-progress-claverton-down"/>
       <w:r>
         <w:t xml:space="preserve">Work in progress: Claverton Down</w:t>
       </w:r>
-      <w:bookmarkEnd w:id="54"/>
+      <w:bookmarkEnd w:id="55"/>
     </w:p>
     <w:p>
       <w:pPr>
@@ -1593,7 +1725,7 @@
       <w:pPr>
         <w:pStyle w:val="Compact"/>
       </w:pPr>
-      <w:bookmarkStart w:id="55" w:name="tho:tho1"/>
+      <w:bookmarkStart w:id="56" w:name="tho:tho1"/>
       <w:r>
         <w:t xml:space="preserve"> </w:t>
       </w:r>
@@ -1603,7 +1735,7 @@
       <w:r>
         <w:t xml:space="preserve"> </w:t>
       </w:r>
-      <w:bookmarkEnd w:id="55"/>
+      <w:bookmarkEnd w:id="56"/>
       <w:r>
         <w:t xml:space="preserve">You can create new theorem types</w:t>
       </w:r>
@@ -1617,7 +1749,7 @@
       <w:pPr>
         <w:pStyle w:val="TextBody"/>
       </w:pPr>
-      <w:bookmarkStart w:id="56" w:name="nug:nug1"/>
+      <w:bookmarkStart w:id="57" w:name="nug:nug1"/>
       <w:r>
         <w:t xml:space="preserve"> </w:t>
       </w:r>
@@ -1627,7 +1759,7 @@
       <w:r>
         <w:t xml:space="preserve"> </w:t>
       </w:r>
-      <w:bookmarkEnd w:id="56"/>
+      <w:bookmarkEnd w:id="57"/>
       <w:r>
         <w:t xml:space="preserve">And you can have theorem types share numbering</w:t>
       </w:r>
@@ -1642,7 +1774,7 @@
       <w:r>
         <w:t xml:space="preserve"> </w:t>
       </w:r>
-      <w:hyperlink r:id="rId57">
+      <w:hyperlink r:id="rId58">
         <w:r>
           <w:rPr>
             <w:rStyle w:val="Hyperlink"/>
@@ -1655,7 +1787,7 @@
       <w:pPr>
         <w:pStyle w:val="Compact"/>
         <w:numPr>
-          <w:numId w:val="1021"/>
+          <w:numId w:val="1026"/>
           <w:ilvl w:val="0"/>
         </w:numPr>
       </w:pPr>
@@ -1667,21 +1799,21 @@
       <w:pPr>
         <w:pStyle w:val="Heading1"/>
       </w:pPr>
-      <w:bookmarkStart w:id="58" w:name="further-information"/>
+      <w:bookmarkStart w:id="59" w:name="further-information"/>
       <w:r>
         <w:t xml:space="preserve">Further information</w:t>
       </w:r>
-      <w:bookmarkEnd w:id="58"/>
-    </w:p>
-    <w:p>
-      <w:pPr>
-        <w:pStyle w:val="Compact"/>
-        <w:numPr>
-          <w:numId w:val="1022"/>
-          <w:ilvl w:val="0"/>
-        </w:numPr>
-      </w:pPr>
-      <w:hyperlink r:id="rId59">
+      <w:bookmarkEnd w:id="59"/>
+    </w:p>
+    <w:p>
+      <w:pPr>
+        <w:pStyle w:val="Compact"/>
+        <w:numPr>
+          <w:numId w:val="1027"/>
+          <w:ilvl w:val="0"/>
+        </w:numPr>
+      </w:pPr>
+      <w:hyperlink r:id="rId60">
         <w:r>
           <w:rPr>
             <w:rStyle w:val="Hyperlink"/>
@@ -1694,11 +1826,11 @@
       <w:pPr>
         <w:pStyle w:val="Compact"/>
         <w:numPr>
-          <w:numId w:val="1023"/>
+          <w:numId w:val="1028"/>
           <w:ilvl w:val="1"/>
         </w:numPr>
       </w:pPr>
-      <w:hyperlink r:id="rId60">
+      <w:hyperlink r:id="rId61">
         <w:r>
           <w:rPr>
             <w:rStyle w:val="Hyperlink"/>
@@ -1711,11 +1843,11 @@
       <w:pPr>
         <w:pStyle w:val="Compact"/>
         <w:numPr>
-          <w:numId w:val="1022"/>
-          <w:ilvl w:val="0"/>
-        </w:numPr>
-      </w:pPr>
-      <w:hyperlink r:id="rId61">
+          <w:numId w:val="1027"/>
+          <w:ilvl w:val="0"/>
+        </w:numPr>
+      </w:pPr>
+      <w:hyperlink r:id="rId62">
         <w:r>
           <w:rPr>
             <w:rStyle w:val="Hyperlink"/>
@@ -1728,7 +1860,7 @@
       <w:pPr>
         <w:pStyle w:val="Compact"/>
         <w:numPr>
-          <w:numId w:val="1024"/>
+          <w:numId w:val="1029"/>
           <w:ilvl w:val="1"/>
         </w:numPr>
       </w:pPr>
@@ -1740,17 +1872,17 @@
       <w:pPr>
         <w:pStyle w:val="Heading1"/>
       </w:pPr>
-      <w:bookmarkStart w:id="62" w:name="thanks-for-listening-and-watching"/>
+      <w:bookmarkStart w:id="63" w:name="thanks-for-listening-and-watching"/>
       <w:r>
         <w:t xml:space="preserve">Thanks for listening and watching</w:t>
       </w:r>
-      <w:bookmarkEnd w:id="62"/>
-    </w:p>
-    <w:p>
-      <w:pPr>
-        <w:pStyle w:val="Compact"/>
-        <w:numPr>
-          <w:numId w:val="1025"/>
+      <w:bookmarkEnd w:id="63"/>
+    </w:p>
+    <w:p>
+      <w:pPr>
+        <w:pStyle w:val="Compact"/>
+        <w:numPr>
+          <w:numId w:val="1030"/>
           <w:ilvl w:val="0"/>
         </w:numPr>
       </w:pPr>
@@ -1760,7 +1892,7 @@
       <w:r>
         <w:t xml:space="preserve"> </w:t>
       </w:r>
-      <w:hyperlink r:id="rId63">
+      <w:hyperlink r:id="rId64">
         <w:r>
           <w:rPr>
             <w:rStyle w:val="Hyperlink"/>
@@ -1773,17 +1905,17 @@
       <w:pPr>
         <w:pStyle w:val="Heading4"/>
       </w:pPr>
-      <w:bookmarkStart w:id="64" w:name="any-questions"/>
+      <w:bookmarkStart w:id="65" w:name="any-questions"/>
       <w:r>
         <w:t xml:space="preserve">Any questions?</w:t>
       </w:r>
-      <w:bookmarkEnd w:id="64"/>
-    </w:p>
-    <w:p>
-      <w:pPr>
-        <w:pStyle w:val="Compact"/>
-        <w:numPr>
-          <w:numId w:val="1026"/>
+      <w:bookmarkEnd w:id="65"/>
+    </w:p>
+    <w:p>
+      <w:pPr>
+        <w:pStyle w:val="Compact"/>
+        <w:numPr>
+          <w:numId w:val="1031"/>
           <w:ilvl w:val="0"/>
         </w:numPr>
       </w:pPr>
@@ -1793,7 +1925,7 @@
       <w:r>
         <w:t xml:space="preserve"> </w:t>
       </w:r>
-      <w:hyperlink r:id="rId65">
+      <w:hyperlink r:id="rId66">
         <w:r>
           <w:rPr>
             <w:rStyle w:val="Hyperlink"/>
@@ -2342,6 +2474,21 @@
     <w:abstractNumId w:val="991"/>
   </w:num>
   <w:num w:numId="1026">
+    <w:abstractNumId w:val="991"/>
+  </w:num>
+  <w:num w:numId="1027">
+    <w:abstractNumId w:val="991"/>
+  </w:num>
+  <w:num w:numId="1028">
+    <w:abstractNumId w:val="991"/>
+  </w:num>
+  <w:num w:numId="1029">
+    <w:abstractNumId w:val="991"/>
+  </w:num>
+  <w:num w:numId="1030">
+    <w:abstractNumId w:val="991"/>
+  </w:num>
+  <w:num w:numId="1031">
     <w:abstractNumId w:val="991"/>
   </w:num>
 </w:numbering>

</xml_diff>